<commit_message>
working on final paper
</commit_message>
<xml_diff>
--- a/Paperwork/Final Paper/unused text.docx
+++ b/Paperwork/Final Paper/unused text.docx
@@ -65,13 +65,23 @@
           <w:szCs w:val="30"/>
         </w:rPr>
       </w:pPr>
+      <w:proofErr w:type="spellStart"/>
       <w:r>
         <w:rPr>
           <w:rFonts w:ascii="Times New Roman" w:hAnsi="Times New Roman" w:cs="Times New Roman"/>
           <w:sz w:val="30"/>
           <w:szCs w:val="30"/>
         </w:rPr>
-        <w:t xml:space="preserve">iLieDown </w:t>
+        <w:t>iLieDown</w:t>
+      </w:r>
+      <w:proofErr w:type="spellEnd"/>
+      <w:r>
+        <w:rPr>
+          <w:rFonts w:ascii="Times New Roman" w:hAnsi="Times New Roman" w:cs="Times New Roman"/>
+          <w:sz w:val="30"/>
+          <w:szCs w:val="30"/>
+        </w:rPr>
+        <w:t xml:space="preserve"> </w:t>
       </w:r>
     </w:p>
     <w:p>
@@ -453,319 +463,6 @@
           <w:szCs w:val="24"/>
         </w:rPr>
         <w:lastRenderedPageBreak/>
-        <w:t>Average Time Taken for analysis:</w:t>
-      </w:r>
-    </w:p>
-    <w:tbl>
-      <w:tblPr>
-        <w:tblStyle w:val="TableGrid"/>
-        <w:tblW w:w="0" w:type="auto"/>
-        <w:tblLook w:val="04A0" w:firstRow="1" w:lastRow="0" w:firstColumn="1" w:lastColumn="0" w:noHBand="0" w:noVBand="1"/>
-      </w:tblPr>
-      <w:tblGrid>
-        <w:gridCol w:w="1525"/>
-        <w:gridCol w:w="1080"/>
-        <w:gridCol w:w="1103"/>
-        <w:gridCol w:w="1250"/>
-        <w:gridCol w:w="1250"/>
-      </w:tblGrid>
-      <w:tr>
-        <w:tc>
-          <w:tcPr>
-            <w:tcW w:w="1525" w:type="dxa"/>
-          </w:tcPr>
-          <w:p>
-            <w:pPr>
-              <w:rPr>
-                <w:rFonts w:ascii="Times New Roman" w:hAnsi="Times New Roman" w:cs="Times New Roman"/>
-                <w:sz w:val="24"/>
-                <w:szCs w:val="24"/>
-              </w:rPr>
-            </w:pPr>
-          </w:p>
-        </w:tc>
-        <w:tc>
-          <w:tcPr>
-            <w:tcW w:w="1080" w:type="dxa"/>
-          </w:tcPr>
-          <w:p>
-            <w:pPr>
-              <w:rPr>
-                <w:rFonts w:ascii="Times New Roman" w:hAnsi="Times New Roman" w:cs="Times New Roman"/>
-                <w:sz w:val="24"/>
-                <w:szCs w:val="24"/>
-              </w:rPr>
-            </w:pPr>
-            <w:r>
-              <w:rPr>
-                <w:rFonts w:ascii="Times New Roman" w:hAnsi="Times New Roman" w:cs="Times New Roman"/>
-                <w:sz w:val="24"/>
-                <w:szCs w:val="24"/>
-              </w:rPr>
-              <w:t xml:space="preserve">2 </w:t>
-            </w:r>
-          </w:p>
-        </w:tc>
-        <w:tc>
-          <w:tcPr>
-            <w:tcW w:w="1103" w:type="dxa"/>
-          </w:tcPr>
-          <w:p>
-            <w:pPr>
-              <w:rPr>
-                <w:rFonts w:ascii="Times New Roman" w:hAnsi="Times New Roman" w:cs="Times New Roman"/>
-                <w:sz w:val="24"/>
-                <w:szCs w:val="24"/>
-              </w:rPr>
-            </w:pPr>
-            <w:r>
-              <w:rPr>
-                <w:rFonts w:ascii="Times New Roman" w:hAnsi="Times New Roman" w:cs="Times New Roman"/>
-                <w:sz w:val="24"/>
-                <w:szCs w:val="24"/>
-              </w:rPr>
-              <w:t>5</w:t>
-            </w:r>
-          </w:p>
-        </w:tc>
-        <w:tc>
-          <w:tcPr>
-            <w:tcW w:w="1250" w:type="dxa"/>
-          </w:tcPr>
-          <w:p>
-            <w:pPr>
-              <w:rPr>
-                <w:rFonts w:ascii="Times New Roman" w:hAnsi="Times New Roman" w:cs="Times New Roman"/>
-                <w:sz w:val="24"/>
-                <w:szCs w:val="24"/>
-              </w:rPr>
-            </w:pPr>
-            <w:r>
-              <w:rPr>
-                <w:rFonts w:ascii="Times New Roman" w:hAnsi="Times New Roman" w:cs="Times New Roman"/>
-                <w:sz w:val="24"/>
-                <w:szCs w:val="24"/>
-              </w:rPr>
-              <w:t>8</w:t>
-            </w:r>
-          </w:p>
-        </w:tc>
-        <w:tc>
-          <w:tcPr>
-            <w:tcW w:w="1250" w:type="dxa"/>
-          </w:tcPr>
-          <w:p>
-            <w:pPr>
-              <w:rPr>
-                <w:rFonts w:ascii="Times New Roman" w:hAnsi="Times New Roman" w:cs="Times New Roman"/>
-                <w:sz w:val="24"/>
-                <w:szCs w:val="24"/>
-              </w:rPr>
-            </w:pPr>
-            <w:r>
-              <w:rPr>
-                <w:rFonts w:ascii="Times New Roman" w:hAnsi="Times New Roman" w:cs="Times New Roman"/>
-                <w:sz w:val="24"/>
-                <w:szCs w:val="24"/>
-              </w:rPr>
-              <w:t>11</w:t>
-            </w:r>
-          </w:p>
-        </w:tc>
-      </w:tr>
-      <w:tr>
-        <w:tc>
-          <w:tcPr>
-            <w:tcW w:w="1525" w:type="dxa"/>
-          </w:tcPr>
-          <w:p>
-            <w:pPr>
-              <w:rPr>
-                <w:rFonts w:ascii="Times New Roman" w:hAnsi="Times New Roman" w:cs="Times New Roman"/>
-                <w:sz w:val="24"/>
-                <w:szCs w:val="24"/>
-              </w:rPr>
-            </w:pPr>
-            <w:r>
-              <w:rPr>
-                <w:rFonts w:ascii="Times New Roman" w:hAnsi="Times New Roman" w:cs="Times New Roman"/>
-                <w:sz w:val="24"/>
-                <w:szCs w:val="24"/>
-              </w:rPr>
-              <w:t>iPhone 6</w:t>
-            </w:r>
-          </w:p>
-        </w:tc>
-        <w:tc>
-          <w:tcPr>
-            <w:tcW w:w="1080" w:type="dxa"/>
-          </w:tcPr>
-          <w:p>
-            <w:pPr>
-              <w:rPr>
-                <w:rFonts w:ascii="Times New Roman" w:hAnsi="Times New Roman" w:cs="Times New Roman"/>
-                <w:sz w:val="24"/>
-                <w:szCs w:val="24"/>
-              </w:rPr>
-            </w:pPr>
-          </w:p>
-        </w:tc>
-        <w:tc>
-          <w:tcPr>
-            <w:tcW w:w="1103" w:type="dxa"/>
-          </w:tcPr>
-          <w:p>
-            <w:pPr>
-              <w:rPr>
-                <w:rFonts w:ascii="Times New Roman" w:hAnsi="Times New Roman" w:cs="Times New Roman"/>
-                <w:sz w:val="24"/>
-                <w:szCs w:val="24"/>
-              </w:rPr>
-            </w:pPr>
-          </w:p>
-        </w:tc>
-        <w:tc>
-          <w:tcPr>
-            <w:tcW w:w="1250" w:type="dxa"/>
-          </w:tcPr>
-          <w:p>
-            <w:pPr>
-              <w:rPr>
-                <w:rFonts w:ascii="Times New Roman" w:hAnsi="Times New Roman" w:cs="Times New Roman"/>
-                <w:sz w:val="24"/>
-                <w:szCs w:val="24"/>
-              </w:rPr>
-            </w:pPr>
-          </w:p>
-        </w:tc>
-        <w:tc>
-          <w:tcPr>
-            <w:tcW w:w="1250" w:type="dxa"/>
-          </w:tcPr>
-          <w:p>
-            <w:pPr>
-              <w:rPr>
-                <w:rFonts w:ascii="Times New Roman" w:hAnsi="Times New Roman" w:cs="Times New Roman"/>
-                <w:sz w:val="24"/>
-                <w:szCs w:val="24"/>
-              </w:rPr>
-            </w:pPr>
-          </w:p>
-        </w:tc>
-      </w:tr>
-      <w:tr>
-        <w:tc>
-          <w:tcPr>
-            <w:tcW w:w="1525" w:type="dxa"/>
-          </w:tcPr>
-          <w:p>
-            <w:pPr>
-              <w:rPr>
-                <w:rFonts w:ascii="Times New Roman" w:hAnsi="Times New Roman" w:cs="Times New Roman"/>
-                <w:sz w:val="24"/>
-                <w:szCs w:val="24"/>
-              </w:rPr>
-            </w:pPr>
-            <w:r>
-              <w:rPr>
-                <w:rFonts w:ascii="Times New Roman" w:hAnsi="Times New Roman" w:cs="Times New Roman"/>
-                <w:sz w:val="24"/>
-                <w:szCs w:val="24"/>
-              </w:rPr>
-              <w:t>iPhone XS</w:t>
-            </w:r>
-          </w:p>
-        </w:tc>
-        <w:tc>
-          <w:tcPr>
-            <w:tcW w:w="1080" w:type="dxa"/>
-          </w:tcPr>
-          <w:p>
-            <w:pPr>
-              <w:rPr>
-                <w:rFonts w:ascii="Times New Roman" w:hAnsi="Times New Roman" w:cs="Times New Roman"/>
-                <w:sz w:val="24"/>
-                <w:szCs w:val="24"/>
-              </w:rPr>
-            </w:pPr>
-          </w:p>
-        </w:tc>
-        <w:tc>
-          <w:tcPr>
-            <w:tcW w:w="1103" w:type="dxa"/>
-          </w:tcPr>
-          <w:p>
-            <w:pPr>
-              <w:rPr>
-                <w:rFonts w:ascii="Times New Roman" w:hAnsi="Times New Roman" w:cs="Times New Roman"/>
-                <w:sz w:val="24"/>
-                <w:szCs w:val="24"/>
-              </w:rPr>
-            </w:pPr>
-          </w:p>
-        </w:tc>
-        <w:tc>
-          <w:tcPr>
-            <w:tcW w:w="1250" w:type="dxa"/>
-          </w:tcPr>
-          <w:p>
-            <w:pPr>
-              <w:rPr>
-                <w:rFonts w:ascii="Times New Roman" w:hAnsi="Times New Roman" w:cs="Times New Roman"/>
-                <w:sz w:val="24"/>
-                <w:szCs w:val="24"/>
-              </w:rPr>
-            </w:pPr>
-          </w:p>
-        </w:tc>
-        <w:tc>
-          <w:tcPr>
-            <w:tcW w:w="1250" w:type="dxa"/>
-          </w:tcPr>
-          <w:p>
-            <w:pPr>
-              <w:rPr>
-                <w:rFonts w:ascii="Times New Roman" w:hAnsi="Times New Roman" w:cs="Times New Roman"/>
-                <w:sz w:val="24"/>
-                <w:szCs w:val="24"/>
-              </w:rPr>
-            </w:pPr>
-          </w:p>
-        </w:tc>
-      </w:tr>
-    </w:tbl>
-    <w:p>
-      <w:pPr>
-        <w:rPr>
-          <w:rFonts w:ascii="Times New Roman" w:hAnsi="Times New Roman" w:cs="Times New Roman"/>
-          <w:sz w:val="24"/>
-          <w:szCs w:val="24"/>
-        </w:rPr>
-      </w:pPr>
-    </w:p>
-    <w:p>
-      <w:pPr>
-        <w:rPr>
-          <w:rFonts w:ascii="Times New Roman" w:hAnsi="Times New Roman" w:cs="Times New Roman"/>
-          <w:sz w:val="24"/>
-          <w:szCs w:val="24"/>
-        </w:rPr>
-      </w:pPr>
-    </w:p>
-    <w:p>
-      <w:pPr>
-        <w:rPr>
-          <w:rFonts w:ascii="Times New Roman" w:hAnsi="Times New Roman" w:cs="Times New Roman"/>
-          <w:sz w:val="24"/>
-          <w:szCs w:val="24"/>
-        </w:rPr>
-      </w:pPr>
-      <w:r>
-        <w:rPr>
-          <w:rFonts w:ascii="Times New Roman" w:hAnsi="Times New Roman" w:cs="Times New Roman"/>
-          <w:sz w:val="24"/>
-          <w:szCs w:val="24"/>
-        </w:rPr>
         <w:t>Noticeable lag</w:t>
       </w:r>
       <w:r>
@@ -796,7 +493,25 @@
           <w:sz w:val="24"/>
           <w:szCs w:val="24"/>
         </w:rPr>
-        <w:t>Have the user test both gravity rotation and iLieDown rotating in all three direc</w:t>
+        <w:t xml:space="preserve">Have the user test both gravity rotation and </w:t>
+      </w:r>
+      <w:proofErr w:type="spellStart"/>
+      <w:r>
+        <w:rPr>
+          <w:rFonts w:ascii="Times New Roman" w:hAnsi="Times New Roman" w:cs="Times New Roman"/>
+          <w:sz w:val="24"/>
+          <w:szCs w:val="24"/>
+        </w:rPr>
+        <w:t>iLieDown</w:t>
+      </w:r>
+      <w:proofErr w:type="spellEnd"/>
+      <w:r>
+        <w:rPr>
+          <w:rFonts w:ascii="Times New Roman" w:hAnsi="Times New Roman" w:cs="Times New Roman"/>
+          <w:sz w:val="24"/>
+          <w:szCs w:val="24"/>
+        </w:rPr>
+        <w:t xml:space="preserve"> rotating in all three direc</w:t>
       </w:r>
       <w:r>
         <w:rPr>
@@ -857,18 +572,31 @@
       <w:tblPr>
         <w:tblStyle w:val="TableGrid"/>
         <w:tblW w:w="0" w:type="auto"/>
+        <w:tblInd w:w="270" w:type="dxa"/>
+        <w:tblBorders>
+          <w:left w:val="none" w:sz="0" w:space="0" w:color="auto"/>
+          <w:right w:val="none" w:sz="0" w:space="0" w:color="auto"/>
+          <w:insideV w:val="none" w:sz="0" w:space="0" w:color="auto"/>
+        </w:tblBorders>
         <w:tblLook w:val="04A0" w:firstRow="1" w:lastRow="0" w:firstColumn="1" w:lastColumn="0" w:noHBand="0" w:noVBand="1"/>
       </w:tblPr>
       <w:tblGrid>
-        <w:gridCol w:w="1525"/>
+        <w:gridCol w:w="1255"/>
         <w:gridCol w:w="1980"/>
-        <w:gridCol w:w="2430"/>
-        <w:gridCol w:w="1530"/>
+        <w:gridCol w:w="2250"/>
+        <w:gridCol w:w="1445"/>
       </w:tblGrid>
       <w:tr>
+        <w:trPr>
+          <w:trHeight w:val="368"/>
+        </w:trPr>
         <w:tc>
           <w:tcPr>
-            <w:tcW w:w="1525" w:type="dxa"/>
+            <w:tcW w:w="1255" w:type="dxa"/>
+            <w:tcBorders>
+              <w:bottom w:val="single" w:sz="4" w:space="0" w:color="auto"/>
+            </w:tcBorders>
+            <w:vAlign w:val="center"/>
           </w:tcPr>
           <w:p>
             <w:pPr>
@@ -883,9 +611,14 @@
         <w:tc>
           <w:tcPr>
             <w:tcW w:w="1980" w:type="dxa"/>
+            <w:tcBorders>
+              <w:bottom w:val="single" w:sz="4" w:space="0" w:color="auto"/>
+            </w:tcBorders>
+            <w:vAlign w:val="center"/>
           </w:tcPr>
           <w:p>
             <w:pPr>
+              <w:jc w:val="center"/>
               <w:rPr>
                 <w:rFonts w:ascii="Times New Roman" w:hAnsi="Times New Roman" w:cs="Times New Roman"/>
                 <w:sz w:val="24"/>
@@ -898,16 +631,45 @@
                 <w:sz w:val="24"/>
                 <w:szCs w:val="24"/>
               </w:rPr>
-              <w:t>Gravity was faster</w:t>
+              <w:t>Gravity</w:t>
+            </w:r>
+            <w:r>
+              <w:rPr>
+                <w:rFonts w:ascii="Times New Roman" w:hAnsi="Times New Roman" w:cs="Times New Roman"/>
+                <w:sz w:val="24"/>
+                <w:szCs w:val="24"/>
+              </w:rPr>
+              <w:t xml:space="preserve"> </w:t>
+            </w:r>
+            <w:r>
+              <w:rPr>
+                <w:rFonts w:ascii="Times New Roman" w:hAnsi="Times New Roman" w:cs="Times New Roman"/>
+                <w:sz w:val="24"/>
+                <w:szCs w:val="24"/>
+              </w:rPr>
+              <w:t xml:space="preserve">is </w:t>
+            </w:r>
+            <w:r>
+              <w:rPr>
+                <w:rFonts w:ascii="Times New Roman" w:hAnsi="Times New Roman" w:cs="Times New Roman"/>
+                <w:sz w:val="24"/>
+                <w:szCs w:val="24"/>
+              </w:rPr>
+              <w:t>faster</w:t>
             </w:r>
           </w:p>
         </w:tc>
         <w:tc>
           <w:tcPr>
-            <w:tcW w:w="2430" w:type="dxa"/>
+            <w:tcW w:w="2250" w:type="dxa"/>
+            <w:tcBorders>
+              <w:bottom w:val="single" w:sz="4" w:space="0" w:color="auto"/>
+            </w:tcBorders>
+            <w:vAlign w:val="center"/>
           </w:tcPr>
           <w:p>
             <w:pPr>
+              <w:jc w:val="center"/>
               <w:rPr>
                 <w:rFonts w:ascii="Times New Roman" w:hAnsi="Times New Roman" w:cs="Times New Roman"/>
                 <w:sz w:val="24"/>
@@ -920,16 +682,45 @@
                 <w:sz w:val="24"/>
                 <w:szCs w:val="24"/>
               </w:rPr>
-              <w:t>iLieDown was faster</w:t>
+              <w:t>Auto-Face</w:t>
+            </w:r>
+            <w:r>
+              <w:rPr>
+                <w:rFonts w:ascii="Times New Roman" w:hAnsi="Times New Roman" w:cs="Times New Roman"/>
+                <w:sz w:val="24"/>
+                <w:szCs w:val="24"/>
+              </w:rPr>
+              <w:t xml:space="preserve"> </w:t>
+            </w:r>
+            <w:r>
+              <w:rPr>
+                <w:rFonts w:ascii="Times New Roman" w:hAnsi="Times New Roman" w:cs="Times New Roman"/>
+                <w:sz w:val="24"/>
+                <w:szCs w:val="24"/>
+              </w:rPr>
+              <w:t>is</w:t>
+            </w:r>
+            <w:r>
+              <w:rPr>
+                <w:rFonts w:ascii="Times New Roman" w:hAnsi="Times New Roman" w:cs="Times New Roman"/>
+                <w:sz w:val="24"/>
+                <w:szCs w:val="24"/>
+              </w:rPr>
+              <w:t xml:space="preserve"> faster</w:t>
             </w:r>
           </w:p>
         </w:tc>
         <w:tc>
           <w:tcPr>
-            <w:tcW w:w="1530" w:type="dxa"/>
+            <w:tcW w:w="1445" w:type="dxa"/>
+            <w:tcBorders>
+              <w:bottom w:val="single" w:sz="4" w:space="0" w:color="auto"/>
+            </w:tcBorders>
+            <w:vAlign w:val="center"/>
           </w:tcPr>
           <w:p>
             <w:pPr>
+              <w:jc w:val="center"/>
               <w:rPr>
                 <w:rFonts w:ascii="Times New Roman" w:hAnsi="Times New Roman" w:cs="Times New Roman"/>
                 <w:sz w:val="24"/>
@@ -948,9 +739,16 @@
         </w:tc>
       </w:tr>
       <w:tr>
+        <w:trPr>
+          <w:trHeight w:val="350"/>
+        </w:trPr>
         <w:tc>
           <w:tcPr>
-            <w:tcW w:w="1525" w:type="dxa"/>
+            <w:tcW w:w="1255" w:type="dxa"/>
+            <w:tcBorders>
+              <w:bottom w:val="nil"/>
+            </w:tcBorders>
+            <w:vAlign w:val="center"/>
           </w:tcPr>
           <w:p>
             <w:pPr>
@@ -973,50 +771,96 @@
         <w:tc>
           <w:tcPr>
             <w:tcW w:w="1980" w:type="dxa"/>
+            <w:tcBorders>
+              <w:bottom w:val="nil"/>
+            </w:tcBorders>
+            <w:vAlign w:val="center"/>
           </w:tcPr>
           <w:p>
             <w:pPr>
+              <w:jc w:val="center"/>
               <w:rPr>
                 <w:rFonts w:ascii="Times New Roman" w:hAnsi="Times New Roman" w:cs="Times New Roman"/>
                 <w:sz w:val="24"/>
                 <w:szCs w:val="24"/>
               </w:rPr>
             </w:pPr>
+            <w:r>
+              <w:rPr>
+                <w:rFonts w:ascii="Times New Roman" w:hAnsi="Times New Roman" w:cs="Times New Roman"/>
+                <w:sz w:val="24"/>
+                <w:szCs w:val="24"/>
+              </w:rPr>
+              <w:t>7</w:t>
+            </w:r>
           </w:p>
         </w:tc>
         <w:tc>
           <w:tcPr>
-            <w:tcW w:w="2430" w:type="dxa"/>
+            <w:tcW w:w="2250" w:type="dxa"/>
+            <w:tcBorders>
+              <w:bottom w:val="nil"/>
+            </w:tcBorders>
+            <w:vAlign w:val="center"/>
           </w:tcPr>
           <w:p>
             <w:pPr>
+              <w:jc w:val="center"/>
               <w:rPr>
                 <w:rFonts w:ascii="Times New Roman" w:hAnsi="Times New Roman" w:cs="Times New Roman"/>
                 <w:sz w:val="24"/>
                 <w:szCs w:val="24"/>
               </w:rPr>
             </w:pPr>
+            <w:r>
+              <w:rPr>
+                <w:rFonts w:ascii="Times New Roman" w:hAnsi="Times New Roman" w:cs="Times New Roman"/>
+                <w:sz w:val="24"/>
+                <w:szCs w:val="24"/>
+              </w:rPr>
+              <w:t>0</w:t>
+            </w:r>
           </w:p>
         </w:tc>
         <w:tc>
           <w:tcPr>
-            <w:tcW w:w="1530" w:type="dxa"/>
+            <w:tcW w:w="1445" w:type="dxa"/>
+            <w:tcBorders>
+              <w:bottom w:val="nil"/>
+            </w:tcBorders>
+            <w:vAlign w:val="center"/>
           </w:tcPr>
           <w:p>
             <w:pPr>
+              <w:jc w:val="center"/>
               <w:rPr>
                 <w:rFonts w:ascii="Times New Roman" w:hAnsi="Times New Roman" w:cs="Times New Roman"/>
                 <w:sz w:val="24"/>
                 <w:szCs w:val="24"/>
               </w:rPr>
             </w:pPr>
+            <w:r>
+              <w:rPr>
+                <w:rFonts w:ascii="Times New Roman" w:hAnsi="Times New Roman" w:cs="Times New Roman"/>
+                <w:sz w:val="24"/>
+                <w:szCs w:val="24"/>
+              </w:rPr>
+              <w:t>13</w:t>
+            </w:r>
           </w:p>
         </w:tc>
       </w:tr>
       <w:tr>
+        <w:trPr>
+          <w:trHeight w:val="332"/>
+        </w:trPr>
         <w:tc>
           <w:tcPr>
-            <w:tcW w:w="1525" w:type="dxa"/>
+            <w:tcW w:w="1255" w:type="dxa"/>
+            <w:tcBorders>
+              <w:top w:val="nil"/>
+            </w:tcBorders>
+            <w:vAlign w:val="center"/>
           </w:tcPr>
           <w:p>
             <w:pPr>
@@ -1039,6 +883,253 @@
         <w:tc>
           <w:tcPr>
             <w:tcW w:w="1980" w:type="dxa"/>
+            <w:tcBorders>
+              <w:top w:val="nil"/>
+            </w:tcBorders>
+            <w:vAlign w:val="center"/>
+          </w:tcPr>
+          <w:p>
+            <w:pPr>
+              <w:jc w:val="center"/>
+              <w:rPr>
+                <w:rFonts w:ascii="Times New Roman" w:hAnsi="Times New Roman" w:cs="Times New Roman"/>
+                <w:sz w:val="24"/>
+                <w:szCs w:val="24"/>
+              </w:rPr>
+            </w:pPr>
+            <w:r>
+              <w:rPr>
+                <w:rFonts w:ascii="Times New Roman" w:hAnsi="Times New Roman" w:cs="Times New Roman"/>
+                <w:sz w:val="24"/>
+                <w:szCs w:val="24"/>
+              </w:rPr>
+              <w:t>3</w:t>
+            </w:r>
+          </w:p>
+        </w:tc>
+        <w:tc>
+          <w:tcPr>
+            <w:tcW w:w="2250" w:type="dxa"/>
+            <w:tcBorders>
+              <w:top w:val="nil"/>
+            </w:tcBorders>
+            <w:vAlign w:val="center"/>
+          </w:tcPr>
+          <w:p>
+            <w:pPr>
+              <w:jc w:val="center"/>
+              <w:rPr>
+                <w:rFonts w:ascii="Times New Roman" w:hAnsi="Times New Roman" w:cs="Times New Roman"/>
+                <w:sz w:val="24"/>
+                <w:szCs w:val="24"/>
+              </w:rPr>
+            </w:pPr>
+            <w:r>
+              <w:rPr>
+                <w:rFonts w:ascii="Times New Roman" w:hAnsi="Times New Roman" w:cs="Times New Roman"/>
+                <w:sz w:val="24"/>
+                <w:szCs w:val="24"/>
+              </w:rPr>
+              <w:t>2</w:t>
+            </w:r>
+          </w:p>
+        </w:tc>
+        <w:tc>
+          <w:tcPr>
+            <w:tcW w:w="1445" w:type="dxa"/>
+            <w:tcBorders>
+              <w:top w:val="nil"/>
+            </w:tcBorders>
+            <w:vAlign w:val="center"/>
+          </w:tcPr>
+          <w:p>
+            <w:pPr>
+              <w:jc w:val="center"/>
+              <w:rPr>
+                <w:rFonts w:ascii="Times New Roman" w:hAnsi="Times New Roman" w:cs="Times New Roman"/>
+                <w:sz w:val="24"/>
+                <w:szCs w:val="24"/>
+              </w:rPr>
+            </w:pPr>
+            <w:r>
+              <w:rPr>
+                <w:rFonts w:ascii="Times New Roman" w:hAnsi="Times New Roman" w:cs="Times New Roman"/>
+                <w:sz w:val="24"/>
+                <w:szCs w:val="24"/>
+              </w:rPr>
+              <w:t>1</w:t>
+            </w:r>
+            <w:r>
+              <w:rPr>
+                <w:rFonts w:ascii="Times New Roman" w:hAnsi="Times New Roman" w:cs="Times New Roman"/>
+                <w:sz w:val="24"/>
+                <w:szCs w:val="24"/>
+              </w:rPr>
+              <w:t>5</w:t>
+            </w:r>
+          </w:p>
+        </w:tc>
+      </w:tr>
+    </w:tbl>
+    <w:p>
+      <w:pPr>
+        <w:rPr>
+          <w:rFonts w:ascii="Times New Roman" w:hAnsi="Times New Roman" w:cs="Times New Roman"/>
+          <w:sz w:val="24"/>
+          <w:szCs w:val="24"/>
+        </w:rPr>
+      </w:pPr>
+    </w:p>
+    <w:p>
+      <w:pPr>
+        <w:rPr>
+          <w:rFonts w:ascii="Times New Roman" w:hAnsi="Times New Roman" w:cs="Times New Roman"/>
+          <w:sz w:val="24"/>
+          <w:szCs w:val="24"/>
+        </w:rPr>
+      </w:pPr>
+      <w:r>
+        <w:rPr>
+          <w:rFonts w:ascii="Times New Roman" w:hAnsi="Times New Roman" w:cs="Times New Roman"/>
+          <w:sz w:val="24"/>
+          <w:szCs w:val="24"/>
+        </w:rPr>
+        <w:t xml:space="preserve">Total </w:t>
+      </w:r>
+      <w:r>
+        <w:rPr>
+          <w:rFonts w:ascii="Times New Roman" w:hAnsi="Times New Roman" w:cs="Times New Roman"/>
+          <w:sz w:val="24"/>
+          <w:szCs w:val="24"/>
+        </w:rPr>
+        <w:t>number</w:t>
+      </w:r>
+      <w:r>
+        <w:rPr>
+          <w:rFonts w:ascii="Times New Roman" w:hAnsi="Times New Roman" w:cs="Times New Roman"/>
+          <w:sz w:val="24"/>
+          <w:szCs w:val="24"/>
+        </w:rPr>
+        <w:t xml:space="preserve"> of successful</w:t>
+      </w:r>
+      <w:r>
+        <w:rPr>
+          <w:rFonts w:ascii="Times New Roman" w:hAnsi="Times New Roman" w:cs="Times New Roman"/>
+          <w:sz w:val="24"/>
+          <w:szCs w:val="24"/>
+        </w:rPr>
+        <w:t xml:space="preserve"> rotations </w:t>
+      </w:r>
+      <w:r>
+        <w:rPr>
+          <w:rFonts w:ascii="Times New Roman" w:hAnsi="Times New Roman" w:cs="Times New Roman"/>
+          <w:sz w:val="24"/>
+          <w:szCs w:val="24"/>
+        </w:rPr>
+        <w:t xml:space="preserve">– </w:t>
+      </w:r>
+      <w:r>
+        <w:rPr>
+          <w:rFonts w:ascii="Times New Roman" w:hAnsi="Times New Roman" w:cs="Times New Roman"/>
+          <w:sz w:val="24"/>
+          <w:szCs w:val="24"/>
+        </w:rPr>
+        <w:t xml:space="preserve"> </w:t>
+      </w:r>
+    </w:p>
+    <w:p>
+      <w:pPr>
+        <w:rPr>
+          <w:rFonts w:ascii="Times New Roman" w:hAnsi="Times New Roman" w:cs="Times New Roman"/>
+          <w:sz w:val="24"/>
+          <w:szCs w:val="24"/>
+        </w:rPr>
+      </w:pPr>
+      <w:r>
+        <w:rPr>
+          <w:rFonts w:ascii="Times New Roman" w:hAnsi="Times New Roman" w:cs="Times New Roman"/>
+          <w:sz w:val="24"/>
+          <w:szCs w:val="24"/>
+        </w:rPr>
+        <w:t>80</w:t>
+      </w:r>
+      <w:r>
+        <w:rPr>
+          <w:rFonts w:ascii="Times New Roman" w:hAnsi="Times New Roman" w:cs="Times New Roman"/>
+          <w:sz w:val="24"/>
+          <w:szCs w:val="24"/>
+        </w:rPr>
+        <w:t xml:space="preserve"> </w:t>
+      </w:r>
+    </w:p>
+    <w:p>
+      <w:pPr>
+        <w:rPr>
+          <w:rFonts w:ascii="Times New Roman" w:hAnsi="Times New Roman" w:cs="Times New Roman"/>
+          <w:sz w:val="24"/>
+          <w:szCs w:val="24"/>
+        </w:rPr>
+      </w:pPr>
+      <w:r>
+        <w:rPr>
+          <w:rFonts w:ascii="Times New Roman" w:hAnsi="Times New Roman" w:cs="Times New Roman"/>
+          <w:sz w:val="24"/>
+          <w:szCs w:val="24"/>
+        </w:rPr>
+        <w:t>5</w:t>
+      </w:r>
+      <w:r>
+        <w:rPr>
+          <w:rFonts w:ascii="Times New Roman" w:hAnsi="Times New Roman" w:cs="Times New Roman"/>
+          <w:sz w:val="24"/>
+          <w:szCs w:val="24"/>
+        </w:rPr>
+        <w:t>1</w:t>
+      </w:r>
+    </w:p>
+    <w:p>
+      <w:pPr>
+        <w:rPr>
+          <w:rFonts w:ascii="Times New Roman" w:hAnsi="Times New Roman" w:cs="Times New Roman"/>
+          <w:sz w:val="24"/>
+          <w:szCs w:val="24"/>
+        </w:rPr>
+      </w:pPr>
+    </w:p>
+    <w:p>
+      <w:pPr>
+        <w:rPr>
+          <w:rFonts w:ascii="Times New Roman" w:hAnsi="Times New Roman" w:cs="Times New Roman"/>
+          <w:sz w:val="24"/>
+          <w:szCs w:val="24"/>
+        </w:rPr>
+      </w:pPr>
+      <w:r>
+        <w:rPr>
+          <w:rFonts w:ascii="Times New Roman" w:hAnsi="Times New Roman" w:cs="Times New Roman"/>
+          <w:sz w:val="24"/>
+          <w:szCs w:val="24"/>
+        </w:rPr>
+        <w:t>Would you use the application despite the lag?</w:t>
+      </w:r>
+    </w:p>
+    <w:tbl>
+      <w:tblPr>
+        <w:tblStyle w:val="TableGrid"/>
+        <w:tblW w:w="0" w:type="auto"/>
+        <w:tblInd w:w="625" w:type="dxa"/>
+        <w:tblLook w:val="04A0" w:firstRow="1" w:lastRow="0" w:firstColumn="1" w:lastColumn="0" w:noHBand="0" w:noVBand="1"/>
+      </w:tblPr>
+      <w:tblGrid>
+        <w:gridCol w:w="1620"/>
+        <w:gridCol w:w="900"/>
+        <w:gridCol w:w="900"/>
+      </w:tblGrid>
+      <w:tr>
+        <w:tc>
+          <w:tcPr>
+            <w:tcW w:w="1620" w:type="dxa"/>
+            <w:vAlign w:val="center"/>
           </w:tcPr>
           <w:p>
             <w:pPr>
@@ -1052,378 +1143,12 @@
         </w:tc>
         <w:tc>
           <w:tcPr>
-            <w:tcW w:w="2430" w:type="dxa"/>
+            <w:tcW w:w="900" w:type="dxa"/>
+            <w:vAlign w:val="center"/>
           </w:tcPr>
           <w:p>
             <w:pPr>
-              <w:rPr>
-                <w:rFonts w:ascii="Times New Roman" w:hAnsi="Times New Roman" w:cs="Times New Roman"/>
-                <w:sz w:val="24"/>
-                <w:szCs w:val="24"/>
-              </w:rPr>
-            </w:pPr>
-          </w:p>
-        </w:tc>
-        <w:tc>
-          <w:tcPr>
-            <w:tcW w:w="1530" w:type="dxa"/>
-          </w:tcPr>
-          <w:p>
-            <w:pPr>
-              <w:rPr>
-                <w:rFonts w:ascii="Times New Roman" w:hAnsi="Times New Roman" w:cs="Times New Roman"/>
-                <w:sz w:val="24"/>
-                <w:szCs w:val="24"/>
-              </w:rPr>
-            </w:pPr>
-          </w:p>
-        </w:tc>
-      </w:tr>
-    </w:tbl>
-    <w:p>
-      <w:pPr>
-        <w:rPr>
-          <w:rFonts w:ascii="Times New Roman" w:hAnsi="Times New Roman" w:cs="Times New Roman"/>
-          <w:sz w:val="24"/>
-          <w:szCs w:val="24"/>
-        </w:rPr>
-      </w:pPr>
-    </w:p>
-    <w:p>
-      <w:pPr>
-        <w:rPr>
-          <w:rFonts w:ascii="Times New Roman" w:hAnsi="Times New Roman" w:cs="Times New Roman"/>
-          <w:sz w:val="24"/>
-          <w:szCs w:val="24"/>
-        </w:rPr>
-      </w:pPr>
-    </w:p>
-    <w:p>
-      <w:pPr>
-        <w:rPr>
-          <w:rFonts w:ascii="Times New Roman" w:hAnsi="Times New Roman" w:cs="Times New Roman"/>
-          <w:sz w:val="24"/>
-          <w:szCs w:val="24"/>
-        </w:rPr>
-      </w:pPr>
-      <w:r>
-        <w:rPr>
-          <w:rFonts w:ascii="Times New Roman" w:hAnsi="Times New Roman" w:cs="Times New Roman"/>
-          <w:sz w:val="24"/>
-          <w:szCs w:val="24"/>
-        </w:rPr>
-        <w:t>Steps:</w:t>
-      </w:r>
-    </w:p>
-    <w:p>
-      <w:pPr>
-        <w:rPr>
-          <w:rFonts w:ascii="Times New Roman" w:hAnsi="Times New Roman" w:cs="Times New Roman"/>
-          <w:sz w:val="24"/>
-          <w:szCs w:val="24"/>
-        </w:rPr>
-      </w:pPr>
-      <w:r>
-        <w:rPr>
-          <w:rFonts w:ascii="Times New Roman" w:hAnsi="Times New Roman" w:cs="Times New Roman"/>
-          <w:sz w:val="24"/>
-          <w:szCs w:val="24"/>
-        </w:rPr>
-        <w:t>User is sitting down on a couch holding the device portrait</w:t>
-      </w:r>
-    </w:p>
-    <w:p>
-      <w:pPr>
-        <w:pStyle w:val="ListParagraph"/>
-        <w:numPr>
-          <w:ilvl w:val="0"/>
-          <w:numId w:val="2"/>
-        </w:numPr>
-        <w:rPr>
-          <w:rFonts w:ascii="Times New Roman" w:hAnsi="Times New Roman" w:cs="Times New Roman"/>
-          <w:sz w:val="24"/>
-          <w:szCs w:val="24"/>
-        </w:rPr>
-      </w:pPr>
-      <w:r>
-        <w:rPr>
-          <w:rFonts w:ascii="Times New Roman" w:hAnsi="Times New Roman" w:cs="Times New Roman"/>
-          <w:sz w:val="24"/>
-          <w:szCs w:val="24"/>
-        </w:rPr>
-        <w:t xml:space="preserve">User </w:t>
-      </w:r>
-      <w:r>
-        <w:rPr>
-          <w:rFonts w:ascii="Times New Roman" w:hAnsi="Times New Roman" w:cs="Times New Roman"/>
-          <w:sz w:val="24"/>
-          <w:szCs w:val="24"/>
-        </w:rPr>
-        <w:t>lays down to the left, keeping the device in portrait. Record if successful</w:t>
-      </w:r>
-    </w:p>
-    <w:p>
-      <w:pPr>
-        <w:pStyle w:val="ListParagraph"/>
-        <w:numPr>
-          <w:ilvl w:val="0"/>
-          <w:numId w:val="2"/>
-        </w:numPr>
-        <w:rPr>
-          <w:rFonts w:ascii="Times New Roman" w:hAnsi="Times New Roman" w:cs="Times New Roman"/>
-          <w:sz w:val="24"/>
-          <w:szCs w:val="24"/>
-        </w:rPr>
-      </w:pPr>
-      <w:r>
-        <w:rPr>
-          <w:rFonts w:ascii="Times New Roman" w:hAnsi="Times New Roman" w:cs="Times New Roman"/>
-          <w:sz w:val="24"/>
-          <w:szCs w:val="24"/>
-        </w:rPr>
-        <w:t>User rotates the device to the right. Record if successful</w:t>
-      </w:r>
-    </w:p>
-    <w:p>
-      <w:pPr>
-        <w:pStyle w:val="ListParagraph"/>
-        <w:numPr>
-          <w:ilvl w:val="0"/>
-          <w:numId w:val="2"/>
-        </w:numPr>
-        <w:rPr>
-          <w:rFonts w:ascii="Times New Roman" w:hAnsi="Times New Roman" w:cs="Times New Roman"/>
-          <w:sz w:val="24"/>
-          <w:szCs w:val="24"/>
-        </w:rPr>
-      </w:pPr>
-      <w:r>
-        <w:rPr>
-          <w:rFonts w:ascii="Times New Roman" w:hAnsi="Times New Roman" w:cs="Times New Roman"/>
-          <w:sz w:val="24"/>
-          <w:szCs w:val="24"/>
-        </w:rPr>
-        <w:t>User rotates the device back to portrait. Record if successful</w:t>
-      </w:r>
-    </w:p>
-    <w:p>
-      <w:pPr>
-        <w:pStyle w:val="ListParagraph"/>
-        <w:numPr>
-          <w:ilvl w:val="0"/>
-          <w:numId w:val="2"/>
-        </w:numPr>
-        <w:rPr>
-          <w:rFonts w:ascii="Times New Roman" w:hAnsi="Times New Roman" w:cs="Times New Roman"/>
-          <w:sz w:val="24"/>
-          <w:szCs w:val="24"/>
-        </w:rPr>
-      </w:pPr>
-      <w:r>
-        <w:rPr>
-          <w:rFonts w:ascii="Times New Roman" w:hAnsi="Times New Roman" w:cs="Times New Roman"/>
-          <w:sz w:val="24"/>
-          <w:szCs w:val="24"/>
-        </w:rPr>
-        <w:t>User sits up</w:t>
-      </w:r>
-    </w:p>
-    <w:p>
-      <w:pPr>
-        <w:pStyle w:val="ListParagraph"/>
-        <w:numPr>
-          <w:ilvl w:val="0"/>
-          <w:numId w:val="2"/>
-        </w:numPr>
-        <w:rPr>
-          <w:rFonts w:ascii="Times New Roman" w:hAnsi="Times New Roman" w:cs="Times New Roman"/>
-          <w:sz w:val="24"/>
-          <w:szCs w:val="24"/>
-        </w:rPr>
-      </w:pPr>
-      <w:r>
-        <w:rPr>
-          <w:rFonts w:ascii="Times New Roman" w:hAnsi="Times New Roman" w:cs="Times New Roman"/>
-          <w:sz w:val="24"/>
-          <w:szCs w:val="24"/>
-        </w:rPr>
-        <w:t>User lays down to the right. Record if successful</w:t>
-      </w:r>
-    </w:p>
-    <w:p>
-      <w:pPr>
-        <w:pStyle w:val="ListParagraph"/>
-        <w:numPr>
-          <w:ilvl w:val="0"/>
-          <w:numId w:val="2"/>
-        </w:numPr>
-        <w:rPr>
-          <w:rFonts w:ascii="Times New Roman" w:hAnsi="Times New Roman" w:cs="Times New Roman"/>
-          <w:sz w:val="24"/>
-          <w:szCs w:val="24"/>
-        </w:rPr>
-      </w:pPr>
-      <w:r>
-        <w:rPr>
-          <w:rFonts w:ascii="Times New Roman" w:hAnsi="Times New Roman" w:cs="Times New Roman"/>
-          <w:sz w:val="24"/>
-          <w:szCs w:val="24"/>
-        </w:rPr>
-        <w:t>User rotates the device to the left. Record if successful</w:t>
-      </w:r>
-    </w:p>
-    <w:p>
-      <w:pPr>
-        <w:pStyle w:val="ListParagraph"/>
-        <w:numPr>
-          <w:ilvl w:val="0"/>
-          <w:numId w:val="2"/>
-        </w:numPr>
-        <w:rPr>
-          <w:rFonts w:ascii="Times New Roman" w:hAnsi="Times New Roman" w:cs="Times New Roman"/>
-          <w:sz w:val="24"/>
-          <w:szCs w:val="24"/>
-        </w:rPr>
-      </w:pPr>
-      <w:r>
-        <w:rPr>
-          <w:rFonts w:ascii="Times New Roman" w:hAnsi="Times New Roman" w:cs="Times New Roman"/>
-          <w:sz w:val="24"/>
-          <w:szCs w:val="24"/>
-        </w:rPr>
-        <w:t>User rotates the device back to portrait. Record if successful</w:t>
-      </w:r>
-    </w:p>
-    <w:p>
-      <w:pPr>
-        <w:pStyle w:val="ListParagraph"/>
-        <w:numPr>
-          <w:ilvl w:val="0"/>
-          <w:numId w:val="2"/>
-        </w:numPr>
-        <w:rPr>
-          <w:rFonts w:ascii="Times New Roman" w:hAnsi="Times New Roman" w:cs="Times New Roman"/>
-          <w:sz w:val="24"/>
-          <w:szCs w:val="24"/>
-        </w:rPr>
-      </w:pPr>
-      <w:r>
-        <w:rPr>
-          <w:rFonts w:ascii="Times New Roman" w:hAnsi="Times New Roman" w:cs="Times New Roman"/>
-          <w:sz w:val="24"/>
-          <w:szCs w:val="24"/>
-        </w:rPr>
-        <w:t>User sits up. Termination.</w:t>
-      </w:r>
-    </w:p>
-    <w:p>
-      <w:pPr>
-        <w:rPr>
-          <w:rFonts w:ascii="Times New Roman" w:hAnsi="Times New Roman" w:cs="Times New Roman"/>
-          <w:sz w:val="24"/>
-          <w:szCs w:val="24"/>
-        </w:rPr>
-      </w:pPr>
-      <w:r>
-        <w:rPr>
-          <w:rFonts w:ascii="Times New Roman" w:hAnsi="Times New Roman" w:cs="Times New Roman"/>
-          <w:sz w:val="24"/>
-          <w:szCs w:val="24"/>
-        </w:rPr>
-        <w:t>Total Percentage of successful</w:t>
-      </w:r>
-      <w:r>
-        <w:rPr>
-          <w:rFonts w:ascii="Times New Roman" w:hAnsi="Times New Roman" w:cs="Times New Roman"/>
-          <w:sz w:val="24"/>
-          <w:szCs w:val="24"/>
-        </w:rPr>
-        <w:t xml:space="preserve"> rotations </w:t>
-      </w:r>
-      <w:r>
-        <w:rPr>
-          <w:rFonts w:ascii="Times New Roman" w:hAnsi="Times New Roman" w:cs="Times New Roman"/>
-          <w:sz w:val="24"/>
-          <w:szCs w:val="24"/>
-        </w:rPr>
-        <w:t xml:space="preserve">– </w:t>
-      </w:r>
-      <w:r>
-        <w:rPr>
-          <w:rFonts w:ascii="Times New Roman" w:hAnsi="Times New Roman" w:cs="Times New Roman"/>
-          <w:sz w:val="24"/>
-          <w:szCs w:val="24"/>
-        </w:rPr>
-        <w:t xml:space="preserve"> </w:t>
-      </w:r>
-    </w:p>
-    <w:p>
-      <w:pPr>
-        <w:rPr>
-          <w:rFonts w:ascii="Times New Roman" w:hAnsi="Times New Roman" w:cs="Times New Roman"/>
-          <w:sz w:val="24"/>
-          <w:szCs w:val="24"/>
-        </w:rPr>
-      </w:pPr>
-    </w:p>
-    <w:p>
-      <w:pPr>
-        <w:rPr>
-          <w:rFonts w:ascii="Times New Roman" w:hAnsi="Times New Roman" w:cs="Times New Roman"/>
-          <w:sz w:val="24"/>
-          <w:szCs w:val="24"/>
-        </w:rPr>
-      </w:pPr>
-    </w:p>
-    <w:p>
-      <w:pPr>
-        <w:rPr>
-          <w:rFonts w:ascii="Times New Roman" w:hAnsi="Times New Roman" w:cs="Times New Roman"/>
-          <w:sz w:val="24"/>
-          <w:szCs w:val="24"/>
-        </w:rPr>
-      </w:pPr>
-      <w:r>
-        <w:rPr>
-          <w:rFonts w:ascii="Times New Roman" w:hAnsi="Times New Roman" w:cs="Times New Roman"/>
-          <w:sz w:val="24"/>
-          <w:szCs w:val="24"/>
-        </w:rPr>
-        <w:t>Would you use the application despite the lag?</w:t>
-      </w:r>
-    </w:p>
-    <w:tbl>
-      <w:tblPr>
-        <w:tblStyle w:val="TableGrid"/>
-        <w:tblW w:w="0" w:type="auto"/>
-        <w:tblLook w:val="04A0" w:firstRow="1" w:lastRow="0" w:firstColumn="1" w:lastColumn="0" w:noHBand="0" w:noVBand="1"/>
-      </w:tblPr>
-      <w:tblGrid>
-        <w:gridCol w:w="2245"/>
-        <w:gridCol w:w="1710"/>
-        <w:gridCol w:w="1620"/>
-      </w:tblGrid>
-      <w:tr>
-        <w:tc>
-          <w:tcPr>
-            <w:tcW w:w="2245" w:type="dxa"/>
-          </w:tcPr>
-          <w:p>
-            <w:pPr>
-              <w:rPr>
-                <w:rFonts w:ascii="Times New Roman" w:hAnsi="Times New Roman" w:cs="Times New Roman"/>
-                <w:sz w:val="24"/>
-                <w:szCs w:val="24"/>
-              </w:rPr>
-            </w:pPr>
-          </w:p>
-        </w:tc>
-        <w:tc>
-          <w:tcPr>
-            <w:tcW w:w="1710" w:type="dxa"/>
-          </w:tcPr>
-          <w:p>
-            <w:pPr>
+              <w:jc w:val="center"/>
               <w:rPr>
                 <w:rFonts w:ascii="Times New Roman" w:hAnsi="Times New Roman" w:cs="Times New Roman"/>
                 <w:sz w:val="24"/>
@@ -1442,10 +1167,12 @@
         </w:tc>
         <w:tc>
           <w:tcPr>
-            <w:tcW w:w="1620" w:type="dxa"/>
+            <w:tcW w:w="900" w:type="dxa"/>
+            <w:vAlign w:val="center"/>
           </w:tcPr>
           <w:p>
             <w:pPr>
+              <w:jc w:val="center"/>
               <w:rPr>
                 <w:rFonts w:ascii="Times New Roman" w:hAnsi="Times New Roman" w:cs="Times New Roman"/>
                 <w:sz w:val="24"/>
@@ -1458,15 +1185,27 @@
                 <w:sz w:val="24"/>
                 <w:szCs w:val="24"/>
               </w:rPr>
-              <w:t>no</w:t>
+              <w:t>N</w:t>
+            </w:r>
+            <w:r>
+              <w:rPr>
+                <w:rFonts w:ascii="Times New Roman" w:hAnsi="Times New Roman" w:cs="Times New Roman"/>
+                <w:sz w:val="24"/>
+                <w:szCs w:val="24"/>
+              </w:rPr>
+              <w:t>o</w:t>
             </w:r>
           </w:p>
         </w:tc>
       </w:tr>
       <w:tr>
+        <w:trPr>
+          <w:trHeight w:val="350"/>
+        </w:trPr>
         <w:tc>
           <w:tcPr>
-            <w:tcW w:w="2245" w:type="dxa"/>
+            <w:tcW w:w="1620" w:type="dxa"/>
+            <w:vAlign w:val="center"/>
           </w:tcPr>
           <w:p>
             <w:pPr>
@@ -1488,24 +1227,36 @@
         </w:tc>
         <w:tc>
           <w:tcPr>
-            <w:tcW w:w="1710" w:type="dxa"/>
+            <w:tcW w:w="900" w:type="dxa"/>
+            <w:vAlign w:val="center"/>
           </w:tcPr>
           <w:p>
             <w:pPr>
+              <w:jc w:val="center"/>
               <w:rPr>
                 <w:rFonts w:ascii="Times New Roman" w:hAnsi="Times New Roman" w:cs="Times New Roman"/>
                 <w:sz w:val="24"/>
                 <w:szCs w:val="24"/>
               </w:rPr>
             </w:pPr>
+            <w:r>
+              <w:rPr>
+                <w:rFonts w:ascii="Times New Roman" w:hAnsi="Times New Roman" w:cs="Times New Roman"/>
+                <w:sz w:val="24"/>
+                <w:szCs w:val="24"/>
+              </w:rPr>
+              <w:t>20</w:t>
+            </w:r>
           </w:p>
         </w:tc>
         <w:tc>
           <w:tcPr>
-            <w:tcW w:w="1620" w:type="dxa"/>
+            <w:tcW w:w="900" w:type="dxa"/>
+            <w:vAlign w:val="center"/>
           </w:tcPr>
           <w:p>
             <w:pPr>
+              <w:jc w:val="center"/>
               <w:rPr>
                 <w:rFonts w:ascii="Times New Roman" w:hAnsi="Times New Roman" w:cs="Times New Roman"/>
                 <w:sz w:val="24"/>
@@ -1516,9 +1267,13 @@
         </w:tc>
       </w:tr>
       <w:tr>
+        <w:trPr>
+          <w:trHeight w:val="332"/>
+        </w:trPr>
         <w:tc>
           <w:tcPr>
-            <w:tcW w:w="2245" w:type="dxa"/>
+            <w:tcW w:w="1620" w:type="dxa"/>
+            <w:vAlign w:val="center"/>
           </w:tcPr>
           <w:p>
             <w:pPr>
@@ -1540,24 +1295,36 @@
         </w:tc>
         <w:tc>
           <w:tcPr>
-            <w:tcW w:w="1710" w:type="dxa"/>
+            <w:tcW w:w="900" w:type="dxa"/>
+            <w:vAlign w:val="center"/>
           </w:tcPr>
           <w:p>
             <w:pPr>
+              <w:jc w:val="center"/>
               <w:rPr>
                 <w:rFonts w:ascii="Times New Roman" w:hAnsi="Times New Roman" w:cs="Times New Roman"/>
                 <w:sz w:val="24"/>
                 <w:szCs w:val="24"/>
               </w:rPr>
             </w:pPr>
+            <w:r>
+              <w:rPr>
+                <w:rFonts w:ascii="Times New Roman" w:hAnsi="Times New Roman" w:cs="Times New Roman"/>
+                <w:sz w:val="24"/>
+                <w:szCs w:val="24"/>
+              </w:rPr>
+              <w:t>20</w:t>
+            </w:r>
           </w:p>
         </w:tc>
         <w:tc>
           <w:tcPr>
-            <w:tcW w:w="1620" w:type="dxa"/>
+            <w:tcW w:w="900" w:type="dxa"/>
+            <w:vAlign w:val="center"/>
           </w:tcPr>
           <w:p>
             <w:pPr>
+              <w:jc w:val="center"/>
               <w:rPr>
                 <w:rFonts w:ascii="Times New Roman" w:hAnsi="Times New Roman" w:cs="Times New Roman"/>
                 <w:sz w:val="24"/>
@@ -1585,6 +1352,321 @@
           <w:szCs w:val="24"/>
         </w:rPr>
       </w:pPr>
+      <w:r>
+        <w:rPr>
+          <w:rFonts w:ascii="Times New Roman" w:hAnsi="Times New Roman" w:cs="Times New Roman"/>
+          <w:sz w:val="24"/>
+          <w:szCs w:val="24"/>
+        </w:rPr>
+        <w:t xml:space="preserve">Would you still use it despite the </w:t>
+      </w:r>
+      <w:r>
+        <w:rPr>
+          <w:rFonts w:ascii="Times New Roman" w:hAnsi="Times New Roman" w:cs="Times New Roman"/>
+          <w:sz w:val="24"/>
+          <w:szCs w:val="24"/>
+        </w:rPr>
+        <w:t>privacy concerns of images being taken</w:t>
+      </w:r>
+      <w:r>
+        <w:rPr>
+          <w:rFonts w:ascii="Times New Roman" w:hAnsi="Times New Roman" w:cs="Times New Roman"/>
+          <w:sz w:val="24"/>
+          <w:szCs w:val="24"/>
+        </w:rPr>
+        <w:t>?</w:t>
+      </w:r>
+    </w:p>
+    <w:p>
+      <w:pPr>
+        <w:rPr>
+          <w:rFonts w:ascii="Times New Roman" w:hAnsi="Times New Roman" w:cs="Times New Roman"/>
+          <w:sz w:val="24"/>
+          <w:szCs w:val="24"/>
+        </w:rPr>
+      </w:pPr>
+      <w:r>
+        <w:rPr>
+          <w:rFonts w:ascii="Times New Roman" w:hAnsi="Times New Roman" w:cs="Times New Roman"/>
+          <w:sz w:val="24"/>
+          <w:szCs w:val="24"/>
+        </w:rPr>
+        <w:t xml:space="preserve">Yes </w:t>
+      </w:r>
+      <w:r>
+        <w:rPr>
+          <w:rFonts w:ascii="Times New Roman" w:hAnsi="Times New Roman" w:cs="Times New Roman"/>
+          <w:sz w:val="24"/>
+          <w:szCs w:val="24"/>
+        </w:rPr>
+        <w:t>11</w:t>
+      </w:r>
+      <w:r>
+        <w:rPr>
+          <w:rFonts w:ascii="Times New Roman" w:hAnsi="Times New Roman" w:cs="Times New Roman"/>
+          <w:sz w:val="24"/>
+          <w:szCs w:val="24"/>
+        </w:rPr>
+        <w:t>1</w:t>
+      </w:r>
+      <w:r>
+        <w:rPr>
+          <w:rFonts w:ascii="Times New Roman" w:hAnsi="Times New Roman" w:cs="Times New Roman"/>
+          <w:sz w:val="24"/>
+          <w:szCs w:val="24"/>
+        </w:rPr>
+        <w:t>1</w:t>
+      </w:r>
+      <w:r>
+        <w:rPr>
+          <w:rFonts w:ascii="Times New Roman" w:hAnsi="Times New Roman" w:cs="Times New Roman"/>
+          <w:sz w:val="24"/>
+          <w:szCs w:val="24"/>
+        </w:rPr>
+        <w:t>1</w:t>
+      </w:r>
+      <w:r>
+        <w:rPr>
+          <w:rFonts w:ascii="Times New Roman" w:hAnsi="Times New Roman" w:cs="Times New Roman"/>
+          <w:sz w:val="24"/>
+          <w:szCs w:val="24"/>
+        </w:rPr>
+        <w:t>1</w:t>
+      </w:r>
+      <w:r>
+        <w:rPr>
+          <w:rFonts w:ascii="Times New Roman" w:hAnsi="Times New Roman" w:cs="Times New Roman"/>
+          <w:sz w:val="24"/>
+          <w:szCs w:val="24"/>
+        </w:rPr>
+        <w:t>1</w:t>
+      </w:r>
+      <w:r>
+        <w:rPr>
+          <w:rFonts w:ascii="Times New Roman" w:hAnsi="Times New Roman" w:cs="Times New Roman"/>
+          <w:sz w:val="24"/>
+          <w:szCs w:val="24"/>
+        </w:rPr>
+        <w:t>1</w:t>
+      </w:r>
+    </w:p>
+    <w:p>
+      <w:pPr>
+        <w:rPr>
+          <w:rFonts w:ascii="Times New Roman" w:hAnsi="Times New Roman" w:cs="Times New Roman"/>
+          <w:sz w:val="24"/>
+          <w:szCs w:val="24"/>
+        </w:rPr>
+      </w:pPr>
+      <w:r>
+        <w:rPr>
+          <w:rFonts w:ascii="Times New Roman" w:hAnsi="Times New Roman" w:cs="Times New Roman"/>
+          <w:sz w:val="24"/>
+          <w:szCs w:val="24"/>
+        </w:rPr>
+        <w:t>Only if</w:t>
+      </w:r>
+      <w:r>
+        <w:rPr>
+          <w:rFonts w:ascii="Times New Roman" w:hAnsi="Times New Roman" w:cs="Times New Roman"/>
+          <w:sz w:val="24"/>
+          <w:szCs w:val="24"/>
+        </w:rPr>
+        <w:t xml:space="preserve"> the company is reputable</w:t>
+      </w:r>
+      <w:r>
+        <w:rPr>
+          <w:rFonts w:ascii="Times New Roman" w:hAnsi="Times New Roman" w:cs="Times New Roman"/>
+          <w:sz w:val="24"/>
+          <w:szCs w:val="24"/>
+        </w:rPr>
+        <w:t xml:space="preserve"> </w:t>
+      </w:r>
+    </w:p>
+    <w:p>
+      <w:pPr>
+        <w:rPr>
+          <w:rFonts w:ascii="Times New Roman" w:hAnsi="Times New Roman" w:cs="Times New Roman"/>
+          <w:sz w:val="24"/>
+          <w:szCs w:val="24"/>
+        </w:rPr>
+      </w:pPr>
+      <w:r>
+        <w:rPr>
+          <w:rFonts w:ascii="Times New Roman" w:hAnsi="Times New Roman" w:cs="Times New Roman"/>
+          <w:sz w:val="24"/>
+          <w:szCs w:val="24"/>
+        </w:rPr>
+        <w:t xml:space="preserve">No </w:t>
+      </w:r>
+    </w:p>
+    <w:p>
+      <w:pPr>
+        <w:rPr>
+          <w:rFonts w:ascii="Times New Roman" w:hAnsi="Times New Roman" w:cs="Times New Roman"/>
+          <w:sz w:val="24"/>
+          <w:szCs w:val="24"/>
+        </w:rPr>
+      </w:pPr>
+    </w:p>
+    <w:p>
+      <w:pPr>
+        <w:rPr>
+          <w:rFonts w:ascii="Times New Roman" w:hAnsi="Times New Roman" w:cs="Times New Roman"/>
+          <w:sz w:val="24"/>
+          <w:szCs w:val="24"/>
+        </w:rPr>
+      </w:pPr>
+      <w:r>
+        <w:rPr>
+          <w:rFonts w:ascii="Times New Roman" w:hAnsi="Times New Roman" w:cs="Times New Roman"/>
+          <w:sz w:val="24"/>
+          <w:szCs w:val="24"/>
+        </w:rPr>
+        <w:t xml:space="preserve"> Use ‘anonymous’ images for training?</w:t>
+      </w:r>
+    </w:p>
+    <w:p>
+      <w:pPr>
+        <w:rPr>
+          <w:rFonts w:ascii="Times New Roman" w:hAnsi="Times New Roman" w:cs="Times New Roman"/>
+          <w:sz w:val="24"/>
+          <w:szCs w:val="24"/>
+        </w:rPr>
+      </w:pPr>
+      <w:r>
+        <w:rPr>
+          <w:rFonts w:ascii="Times New Roman" w:hAnsi="Times New Roman" w:cs="Times New Roman"/>
+          <w:sz w:val="24"/>
+          <w:szCs w:val="24"/>
+        </w:rPr>
+        <w:t>Go for it 1</w:t>
+      </w:r>
+      <w:r>
+        <w:rPr>
+          <w:rFonts w:ascii="Times New Roman" w:hAnsi="Times New Roman" w:cs="Times New Roman"/>
+          <w:sz w:val="24"/>
+          <w:szCs w:val="24"/>
+        </w:rPr>
+        <w:t>1</w:t>
+      </w:r>
+      <w:r>
+        <w:rPr>
+          <w:rFonts w:ascii="Times New Roman" w:hAnsi="Times New Roman" w:cs="Times New Roman"/>
+          <w:sz w:val="24"/>
+          <w:szCs w:val="24"/>
+        </w:rPr>
+        <w:t>1</w:t>
+      </w:r>
+      <w:r>
+        <w:rPr>
+          <w:rFonts w:ascii="Times New Roman" w:hAnsi="Times New Roman" w:cs="Times New Roman"/>
+          <w:sz w:val="24"/>
+          <w:szCs w:val="24"/>
+        </w:rPr>
+        <w:t>1</w:t>
+      </w:r>
+    </w:p>
+    <w:p>
+      <w:pPr>
+        <w:rPr>
+          <w:rFonts w:ascii="Times New Roman" w:hAnsi="Times New Roman" w:cs="Times New Roman"/>
+          <w:sz w:val="24"/>
+          <w:szCs w:val="24"/>
+        </w:rPr>
+      </w:pPr>
+      <w:r>
+        <w:rPr>
+          <w:rFonts w:ascii="Times New Roman" w:hAnsi="Times New Roman" w:cs="Times New Roman"/>
+          <w:sz w:val="24"/>
+          <w:szCs w:val="24"/>
+        </w:rPr>
+        <w:t>Only i</w:t>
+      </w:r>
+      <w:r>
+        <w:rPr>
+          <w:rFonts w:ascii="Times New Roman" w:hAnsi="Times New Roman" w:cs="Times New Roman"/>
+          <w:sz w:val="24"/>
+          <w:szCs w:val="24"/>
+        </w:rPr>
+        <w:t xml:space="preserve">f the company is reputable </w:t>
+      </w:r>
+      <w:r>
+        <w:rPr>
+          <w:rFonts w:ascii="Times New Roman" w:hAnsi="Times New Roman" w:cs="Times New Roman"/>
+          <w:sz w:val="24"/>
+          <w:szCs w:val="24"/>
+        </w:rPr>
+        <w:t>1</w:t>
+      </w:r>
+    </w:p>
+    <w:p>
+      <w:pPr>
+        <w:rPr>
+          <w:rFonts w:ascii="Times New Roman" w:hAnsi="Times New Roman" w:cs="Times New Roman"/>
+          <w:sz w:val="24"/>
+          <w:szCs w:val="24"/>
+        </w:rPr>
+      </w:pPr>
+      <w:r>
+        <w:rPr>
+          <w:rFonts w:ascii="Times New Roman" w:hAnsi="Times New Roman" w:cs="Times New Roman"/>
+          <w:sz w:val="24"/>
+          <w:szCs w:val="24"/>
+        </w:rPr>
+        <w:t>Only if the users could approve the photos before sending them 1</w:t>
+      </w:r>
+    </w:p>
+    <w:p>
+      <w:pPr>
+        <w:rPr>
+          <w:rFonts w:ascii="Times New Roman" w:hAnsi="Times New Roman" w:cs="Times New Roman"/>
+          <w:sz w:val="24"/>
+          <w:szCs w:val="24"/>
+        </w:rPr>
+      </w:pPr>
+      <w:r>
+        <w:rPr>
+          <w:rFonts w:ascii="Times New Roman" w:hAnsi="Times New Roman" w:cs="Times New Roman"/>
+          <w:sz w:val="24"/>
+          <w:szCs w:val="24"/>
+        </w:rPr>
+        <w:t xml:space="preserve">No </w:t>
+      </w:r>
+      <w:r>
+        <w:rPr>
+          <w:rFonts w:ascii="Times New Roman" w:hAnsi="Times New Roman" w:cs="Times New Roman"/>
+          <w:sz w:val="24"/>
+          <w:szCs w:val="24"/>
+        </w:rPr>
+        <w:t>1</w:t>
+      </w:r>
+      <w:r>
+        <w:rPr>
+          <w:rFonts w:ascii="Times New Roman" w:hAnsi="Times New Roman" w:cs="Times New Roman"/>
+          <w:sz w:val="24"/>
+          <w:szCs w:val="24"/>
+        </w:rPr>
+        <w:t>11</w:t>
+      </w:r>
+    </w:p>
+    <w:p>
+      <w:pPr>
+        <w:rPr>
+          <w:rFonts w:ascii="Times New Roman" w:hAnsi="Times New Roman" w:cs="Times New Roman"/>
+          <w:sz w:val="24"/>
+          <w:szCs w:val="24"/>
+        </w:rPr>
+      </w:pPr>
+    </w:p>
+    <w:p>
+      <w:pPr>
+        <w:rPr>
+          <w:rFonts w:ascii="Times New Roman" w:hAnsi="Times New Roman" w:cs="Times New Roman"/>
+          <w:sz w:val="24"/>
+          <w:szCs w:val="24"/>
+        </w:rPr>
+      </w:pPr>
     </w:p>
     <w:p>
       <w:pPr>
@@ -1628,6 +1710,14 @@
         </w:rPr>
         <w:t xml:space="preserve"> </w:t>
       </w:r>
+      <w:r>
+        <w:rPr>
+          <w:rFonts w:ascii="Times New Roman" w:hAnsi="Times New Roman" w:cs="Times New Roman"/>
+          <w:sz w:val="24"/>
+          <w:szCs w:val="24"/>
+        </w:rPr>
+        <w:t>1</w:t>
+      </w:r>
     </w:p>
     <w:p>
       <w:pPr>
@@ -1651,8 +1741,148 @@
           <w:sz w:val="24"/>
           <w:szCs w:val="24"/>
         </w:rPr>
-        <w:t>7</w:t>
-      </w:r>
+        <w:t>1</w:t>
+      </w:r>
+      <w:r>
+        <w:rPr>
+          <w:rFonts w:ascii="Times New Roman" w:hAnsi="Times New Roman" w:cs="Times New Roman"/>
+          <w:sz w:val="24"/>
+          <w:szCs w:val="24"/>
+        </w:rPr>
+        <w:t>3</w:t>
+      </w:r>
+    </w:p>
+    <w:p>
+      <w:pPr>
+        <w:rPr>
+          <w:rFonts w:ascii="Times New Roman" w:hAnsi="Times New Roman" w:cs="Times New Roman"/>
+          <w:sz w:val="24"/>
+          <w:szCs w:val="24"/>
+        </w:rPr>
+      </w:pPr>
+      <w:r>
+        <w:rPr>
+          <w:rFonts w:ascii="Times New Roman" w:hAnsi="Times New Roman" w:cs="Times New Roman"/>
+          <w:sz w:val="24"/>
+          <w:szCs w:val="24"/>
+        </w:rPr>
+        <w:t xml:space="preserve">Something else </w:t>
+      </w:r>
+      <w:r>
+        <w:rPr>
+          <w:rFonts w:ascii="Times New Roman" w:hAnsi="Times New Roman" w:cs="Times New Roman"/>
+          <w:sz w:val="24"/>
+          <w:szCs w:val="24"/>
+        </w:rPr>
+        <w:t>–</w:t>
+      </w:r>
+      <w:r>
+        <w:rPr>
+          <w:rFonts w:ascii="Times New Roman" w:hAnsi="Times New Roman" w:cs="Times New Roman"/>
+          <w:sz w:val="24"/>
+          <w:szCs w:val="24"/>
+        </w:rPr>
+        <w:t xml:space="preserve"> </w:t>
+      </w:r>
+      <w:r>
+        <w:rPr>
+          <w:rFonts w:ascii="Times New Roman" w:hAnsi="Times New Roman" w:cs="Times New Roman"/>
+          <w:sz w:val="24"/>
+          <w:szCs w:val="24"/>
+        </w:rPr>
+        <w:t>when facetiming and charging, taking pictures</w:t>
+      </w:r>
+      <w:r>
+        <w:rPr>
+          <w:rFonts w:ascii="Times New Roman" w:hAnsi="Times New Roman" w:cs="Times New Roman"/>
+          <w:sz w:val="24"/>
+          <w:szCs w:val="24"/>
+        </w:rPr>
+        <w:t xml:space="preserve"> </w:t>
+      </w:r>
+    </w:p>
+    <w:p>
+      <w:pPr>
+        <w:rPr>
+          <w:rFonts w:ascii="Times New Roman" w:hAnsi="Times New Roman" w:cs="Times New Roman"/>
+          <w:sz w:val="24"/>
+          <w:szCs w:val="24"/>
+        </w:rPr>
+      </w:pPr>
+    </w:p>
+    <w:p>
+      <w:pPr>
+        <w:rPr>
+          <w:rFonts w:ascii="Times New Roman" w:hAnsi="Times New Roman" w:cs="Times New Roman"/>
+          <w:sz w:val="24"/>
+          <w:szCs w:val="24"/>
+        </w:rPr>
+      </w:pPr>
+      <w:r>
+        <w:rPr>
+          <w:rFonts w:ascii="Times New Roman" w:hAnsi="Times New Roman" w:cs="Times New Roman"/>
+          <w:sz w:val="24"/>
+          <w:szCs w:val="24"/>
+        </w:rPr>
+        <w:t xml:space="preserve">TOTAL PEOPLE TESTED: </w:t>
+      </w:r>
+      <w:r>
+        <w:rPr>
+          <w:rFonts w:ascii="Times New Roman" w:hAnsi="Times New Roman" w:cs="Times New Roman"/>
+          <w:sz w:val="24"/>
+          <w:szCs w:val="24"/>
+        </w:rPr>
+        <w:t>8</w:t>
+      </w:r>
+      <w:r>
+        <w:rPr>
+          <w:rFonts w:ascii="Times New Roman" w:hAnsi="Times New Roman" w:cs="Times New Roman"/>
+          <w:sz w:val="24"/>
+          <w:szCs w:val="24"/>
+        </w:rPr>
+        <w:t xml:space="preserve"> guys, </w:t>
+      </w:r>
+      <w:r>
+        <w:rPr>
+          <w:rFonts w:ascii="Times New Roman" w:hAnsi="Times New Roman" w:cs="Times New Roman"/>
+          <w:sz w:val="24"/>
+          <w:szCs w:val="24"/>
+        </w:rPr>
+        <w:t>4</w:t>
+      </w:r>
+      <w:r>
+        <w:rPr>
+          <w:rFonts w:ascii="Times New Roman" w:hAnsi="Times New Roman" w:cs="Times New Roman"/>
+          <w:sz w:val="24"/>
+          <w:szCs w:val="24"/>
+        </w:rPr>
+        <w:t xml:space="preserve"> girls</w:t>
+      </w:r>
+    </w:p>
+    <w:p>
+      <w:pPr>
+        <w:rPr>
+          <w:rFonts w:ascii="Times New Roman" w:hAnsi="Times New Roman" w:cs="Times New Roman"/>
+          <w:sz w:val="24"/>
+          <w:szCs w:val="24"/>
+        </w:rPr>
+      </w:pPr>
+    </w:p>
+    <w:p>
+      <w:pPr>
+        <w:rPr>
+          <w:noProof/>
+        </w:rPr>
+      </w:pPr>
+    </w:p>
+    <w:p>
+      <w:pPr>
+        <w:rPr>
+          <w:rFonts w:ascii="Times New Roman" w:hAnsi="Times New Roman" w:cs="Times New Roman"/>
+          <w:sz w:val="24"/>
+          <w:szCs w:val="24"/>
+        </w:rPr>
+      </w:pPr>
       <w:bookmarkStart w:id="0" w:name="_GoBack"/>
       <w:bookmarkEnd w:id="0"/>
     </w:p>
@@ -1664,14 +1894,203 @@
           <w:szCs w:val="24"/>
         </w:rPr>
       </w:pPr>
-      <w:r>
-        <w:rPr>
-          <w:rFonts w:ascii="Times New Roman" w:hAnsi="Times New Roman" w:cs="Times New Roman"/>
-          <w:sz w:val="24"/>
-          <w:szCs w:val="24"/>
-        </w:rPr>
-        <w:t xml:space="preserve">Something else - </w:t>
-      </w:r>
+    </w:p>
+    <w:p>
+      <w:pPr>
+        <w:rPr>
+          <w:noProof/>
+        </w:rPr>
+      </w:pPr>
+    </w:p>
+    <w:p>
+      <w:pPr>
+        <w:rPr>
+          <w:noProof/>
+        </w:rPr>
+      </w:pPr>
+    </w:p>
+    <w:p>
+      <w:pPr>
+        <w:rPr>
+          <w:rFonts w:ascii="Times New Roman" w:hAnsi="Times New Roman" w:cs="Times New Roman"/>
+          <w:sz w:val="24"/>
+          <w:szCs w:val="24"/>
+        </w:rPr>
+      </w:pPr>
+      <w:r>
+        <w:rPr>
+          <w:rFonts w:ascii="Times New Roman" w:hAnsi="Times New Roman" w:cs="Times New Roman"/>
+          <w:b/>
+          <w:bCs/>
+          <w:sz w:val="24"/>
+          <w:szCs w:val="24"/>
+        </w:rPr>
+        <w:t>Final Check.</w:t>
+      </w:r>
+      <w:r>
+        <w:rPr>
+          <w:rFonts w:ascii="Times New Roman" w:hAnsi="Times New Roman" w:cs="Times New Roman"/>
+          <w:sz w:val="24"/>
+          <w:szCs w:val="24"/>
+        </w:rPr>
+        <w:t xml:space="preserve">    When rotating, only </w:t>
+      </w:r>
+      <w:bookmarkStart w:id="1" w:name="_Hlk21557174"/>
+      <w:r>
+        <w:rPr>
+          <w:rFonts w:ascii="Times New Roman" w:hAnsi="Times New Roman" w:cs="Times New Roman"/>
+          <w:sz w:val="24"/>
+          <w:szCs w:val="24"/>
+        </w:rPr>
+        <w:t>two orientations are possible</w:t>
+      </w:r>
+      <w:bookmarkStart w:id="2" w:name="_Hlk21557156"/>
+      <w:r>
+        <w:rPr>
+          <w:rFonts w:ascii="Times New Roman" w:hAnsi="Times New Roman" w:cs="Times New Roman"/>
+          <w:sz w:val="24"/>
+          <w:szCs w:val="24"/>
+        </w:rPr>
+        <w:t xml:space="preserve"> – relative to gravity and the previous orientation. This is depicted in Figure 2 in step 1 when Auto-Face knows that either a </w:t>
+      </w:r>
+      <w:r>
+        <w:rPr>
+          <w:rFonts w:ascii="Times New Roman" w:hAnsi="Times New Roman" w:cs="Times New Roman"/>
+          <w:i/>
+          <w:iCs/>
+          <w:sz w:val="24"/>
+          <w:szCs w:val="24"/>
+        </w:rPr>
+        <w:t>landscape</w:t>
+      </w:r>
+      <w:r>
+        <w:rPr>
+          <w:rFonts w:ascii="Times New Roman" w:hAnsi="Times New Roman" w:cs="Times New Roman"/>
+          <w:i/>
+          <w:iCs/>
+          <w:sz w:val="24"/>
+          <w:szCs w:val="24"/>
+        </w:rPr>
+        <w:t>Left</w:t>
+      </w:r>
+      <w:r>
+        <w:rPr>
+          <w:rFonts w:ascii="Times New Roman" w:hAnsi="Times New Roman" w:cs="Times New Roman"/>
+          <w:sz w:val="24"/>
+          <w:szCs w:val="24"/>
+        </w:rPr>
+        <w:t xml:space="preserve"> or </w:t>
+      </w:r>
+      <w:r>
+        <w:rPr>
+          <w:rFonts w:ascii="Times New Roman" w:hAnsi="Times New Roman" w:cs="Times New Roman"/>
+          <w:i/>
+          <w:iCs/>
+          <w:sz w:val="24"/>
+          <w:szCs w:val="24"/>
+        </w:rPr>
+        <w:t>portrait</w:t>
+      </w:r>
+      <w:r>
+        <w:rPr>
+          <w:rFonts w:ascii="Times New Roman" w:hAnsi="Times New Roman" w:cs="Times New Roman"/>
+          <w:sz w:val="24"/>
+          <w:szCs w:val="24"/>
+        </w:rPr>
+        <w:t xml:space="preserve"> orientation is possible</w:t>
+      </w:r>
+      <w:r>
+        <w:rPr>
+          <w:rFonts w:ascii="Times New Roman" w:hAnsi="Times New Roman" w:cs="Times New Roman"/>
+          <w:sz w:val="24"/>
+          <w:szCs w:val="24"/>
+        </w:rPr>
+        <w:t>.</w:t>
+      </w:r>
+      <w:r>
+        <w:rPr>
+          <w:rFonts w:ascii="Times New Roman" w:hAnsi="Times New Roman" w:cs="Times New Roman"/>
+          <w:sz w:val="24"/>
+          <w:szCs w:val="24"/>
+        </w:rPr>
+        <w:t xml:space="preserve"> </w:t>
+      </w:r>
+      <w:bookmarkEnd w:id="1"/>
+      <w:bookmarkEnd w:id="2"/>
+    </w:p>
+    <w:p>
+      <w:pPr>
+        <w:rPr>
+          <w:rFonts w:ascii="Times New Roman" w:hAnsi="Times New Roman" w:cs="Times New Roman"/>
+          <w:sz w:val="24"/>
+          <w:szCs w:val="24"/>
+        </w:rPr>
+      </w:pPr>
+      <w:r>
+        <w:rPr>
+          <w:rFonts w:ascii="Times New Roman" w:hAnsi="Times New Roman" w:cs="Times New Roman"/>
+          <w:sz w:val="24"/>
+          <w:szCs w:val="24"/>
+        </w:rPr>
+        <w:t>Our goal is to correctly orient a device screen relative to the user using the front-facing camera while remaining extremely battery and CPU efficient. Another goal is to be fast enough so that user cannot notice any additional lag compared to gravity.</w:t>
+      </w:r>
+      <w:r>
+        <w:rPr>
+          <w:rFonts w:ascii="Times New Roman" w:eastAsia="Times New Roman" w:hAnsi="Times New Roman" w:cs="Times New Roman"/>
+        </w:rPr>
+        <w:t xml:space="preserve"> </w:t>
+      </w:r>
+      <w:r>
+        <w:rPr>
+          <w:rFonts w:ascii="Times New Roman" w:hAnsi="Times New Roman" w:cs="Times New Roman"/>
+          <w:sz w:val="24"/>
+          <w:szCs w:val="24"/>
+        </w:rPr>
+        <w:t>Our algorithm builds on top of</w:t>
+      </w:r>
+      <w:r>
+        <w:rPr>
+          <w:rFonts w:ascii="Times New Roman" w:hAnsi="Times New Roman" w:cs="Times New Roman"/>
+          <w:sz w:val="24"/>
+          <w:szCs w:val="24"/>
+        </w:rPr>
+        <w:t xml:space="preserve"> </w:t>
+      </w:r>
+      <w:r>
+        <w:rPr>
+          <w:rFonts w:ascii="Times New Roman" w:hAnsi="Times New Roman" w:cs="Times New Roman"/>
+          <w:sz w:val="24"/>
+          <w:szCs w:val="24"/>
+        </w:rPr>
+        <w:t xml:space="preserve">the ideas of fully convolutional neural networks and </w:t>
+      </w:r>
+      <w:proofErr w:type="gramStart"/>
+      <w:r>
+        <w:rPr>
+          <w:rFonts w:ascii="Times New Roman" w:hAnsi="Times New Roman" w:cs="Times New Roman"/>
+          <w:sz w:val="24"/>
+          <w:szCs w:val="24"/>
+        </w:rPr>
+        <w:t>deeply-supervised</w:t>
+      </w:r>
+      <w:proofErr w:type="gramEnd"/>
+      <w:r>
+        <w:rPr>
+          <w:rFonts w:ascii="Times New Roman" w:hAnsi="Times New Roman" w:cs="Times New Roman"/>
+          <w:sz w:val="24"/>
+          <w:szCs w:val="24"/>
+        </w:rPr>
+        <w:t xml:space="preserve"> nets.</w:t>
+      </w:r>
+    </w:p>
+    <w:p>
+      <w:pPr>
+        <w:rPr>
+          <w:rFonts w:ascii="Times New Roman" w:hAnsi="Times New Roman" w:cs="Times New Roman"/>
+          <w:sz w:val="24"/>
+          <w:szCs w:val="24"/>
+        </w:rPr>
+      </w:pPr>
     </w:p>
     <w:sectPr>
       <w:headerReference w:type="even" r:id="rId8"/>
@@ -2044,6 +2463,119 @@
     </w:lvl>
   </w:abstractNum>
   <w:abstractNum w:abstractNumId="2" w15:restartNumberingAfterBreak="0">
+    <w:nsid w:val="6150765A"/>
+    <w:multiLevelType w:val="hybridMultilevel"/>
+    <w:tmpl w:val="D23CE668"/>
+    <w:lvl w:ilvl="0" w:tplc="94C49E50">
+      <w:start w:val="4"/>
+      <w:numFmt w:val="bullet"/>
+      <w:lvlText w:val="-"/>
+      <w:lvlJc w:val="left"/>
+      <w:pPr>
+        <w:ind w:left="720" w:hanging="360"/>
+      </w:pPr>
+      <w:rPr>
+        <w:rFonts w:ascii="Times New Roman" w:eastAsiaTheme="minorHAnsi" w:hAnsi="Times New Roman" w:cs="Times New Roman" w:hint="default"/>
+      </w:rPr>
+    </w:lvl>
+    <w:lvl w:ilvl="1" w:tplc="04090003" w:tentative="1">
+      <w:start w:val="1"/>
+      <w:numFmt w:val="bullet"/>
+      <w:lvlText w:val="o"/>
+      <w:lvlJc w:val="left"/>
+      <w:pPr>
+        <w:ind w:left="1440" w:hanging="360"/>
+      </w:pPr>
+      <w:rPr>
+        <w:rFonts w:ascii="Courier New" w:hAnsi="Courier New" w:cs="Courier New" w:hint="default"/>
+      </w:rPr>
+    </w:lvl>
+    <w:lvl w:ilvl="2" w:tplc="04090005" w:tentative="1">
+      <w:start w:val="1"/>
+      <w:numFmt w:val="bullet"/>
+      <w:lvlText w:val=""/>
+      <w:lvlJc w:val="left"/>
+      <w:pPr>
+        <w:ind w:left="2160" w:hanging="360"/>
+      </w:pPr>
+      <w:rPr>
+        <w:rFonts w:ascii="Wingdings" w:hAnsi="Wingdings" w:hint="default"/>
+      </w:rPr>
+    </w:lvl>
+    <w:lvl w:ilvl="3" w:tplc="04090001" w:tentative="1">
+      <w:start w:val="1"/>
+      <w:numFmt w:val="bullet"/>
+      <w:lvlText w:val=""/>
+      <w:lvlJc w:val="left"/>
+      <w:pPr>
+        <w:ind w:left="2880" w:hanging="360"/>
+      </w:pPr>
+      <w:rPr>
+        <w:rFonts w:ascii="Symbol" w:hAnsi="Symbol" w:hint="default"/>
+      </w:rPr>
+    </w:lvl>
+    <w:lvl w:ilvl="4" w:tplc="04090003" w:tentative="1">
+      <w:start w:val="1"/>
+      <w:numFmt w:val="bullet"/>
+      <w:lvlText w:val="o"/>
+      <w:lvlJc w:val="left"/>
+      <w:pPr>
+        <w:ind w:left="3600" w:hanging="360"/>
+      </w:pPr>
+      <w:rPr>
+        <w:rFonts w:ascii="Courier New" w:hAnsi="Courier New" w:cs="Courier New" w:hint="default"/>
+      </w:rPr>
+    </w:lvl>
+    <w:lvl w:ilvl="5" w:tplc="04090005" w:tentative="1">
+      <w:start w:val="1"/>
+      <w:numFmt w:val="bullet"/>
+      <w:lvlText w:val=""/>
+      <w:lvlJc w:val="left"/>
+      <w:pPr>
+        <w:ind w:left="4320" w:hanging="360"/>
+      </w:pPr>
+      <w:rPr>
+        <w:rFonts w:ascii="Wingdings" w:hAnsi="Wingdings" w:hint="default"/>
+      </w:rPr>
+    </w:lvl>
+    <w:lvl w:ilvl="6" w:tplc="04090001" w:tentative="1">
+      <w:start w:val="1"/>
+      <w:numFmt w:val="bullet"/>
+      <w:lvlText w:val=""/>
+      <w:lvlJc w:val="left"/>
+      <w:pPr>
+        <w:ind w:left="5040" w:hanging="360"/>
+      </w:pPr>
+      <w:rPr>
+        <w:rFonts w:ascii="Symbol" w:hAnsi="Symbol" w:hint="default"/>
+      </w:rPr>
+    </w:lvl>
+    <w:lvl w:ilvl="7" w:tplc="04090003" w:tentative="1">
+      <w:start w:val="1"/>
+      <w:numFmt w:val="bullet"/>
+      <w:lvlText w:val="o"/>
+      <w:lvlJc w:val="left"/>
+      <w:pPr>
+        <w:ind w:left="5760" w:hanging="360"/>
+      </w:pPr>
+      <w:rPr>
+        <w:rFonts w:ascii="Courier New" w:hAnsi="Courier New" w:cs="Courier New" w:hint="default"/>
+      </w:rPr>
+    </w:lvl>
+    <w:lvl w:ilvl="8" w:tplc="04090005" w:tentative="1">
+      <w:start w:val="1"/>
+      <w:numFmt w:val="bullet"/>
+      <w:lvlText w:val=""/>
+      <w:lvlJc w:val="left"/>
+      <w:pPr>
+        <w:ind w:left="6480" w:hanging="360"/>
+      </w:pPr>
+      <w:rPr>
+        <w:rFonts w:ascii="Wingdings" w:hAnsi="Wingdings" w:hint="default"/>
+      </w:rPr>
+    </w:lvl>
+  </w:abstractNum>
+  <w:abstractNum w:abstractNumId="3" w15:restartNumberingAfterBreak="0">
     <w:nsid w:val="7A112DD9"/>
     <w:multiLevelType w:val="hybridMultilevel"/>
     <w:tmpl w:val="DEA4E866"/>
@@ -2136,13 +2668,16 @@
     </w:lvl>
   </w:abstractNum>
   <w:num w:numId="1">
-    <w:abstractNumId w:val="2"/>
+    <w:abstractNumId w:val="3"/>
   </w:num>
   <w:num w:numId="2">
     <w:abstractNumId w:val="0"/>
   </w:num>
   <w:num w:numId="3">
     <w:abstractNumId w:val="1"/>
+  </w:num>
+  <w:num w:numId="4">
+    <w:abstractNumId w:val="2"/>
   </w:num>
 </w:numbering>
 </file>
@@ -2762,6 +3297,36 @@
       <w:contextualSpacing/>
     </w:pPr>
   </w:style>
+  <w:style w:type="paragraph" w:styleId="BalloonText">
+    <w:name w:val="Balloon Text"/>
+    <w:basedOn w:val="Normal"/>
+    <w:link w:val="BalloonTextChar"/>
+    <w:uiPriority w:val="99"/>
+    <w:semiHidden/>
+    <w:unhideWhenUsed/>
+    <w:rsid w:val="00E26DEA"/>
+    <w:pPr>
+      <w:spacing w:after="0" w:line="240" w:lineRule="auto"/>
+    </w:pPr>
+    <w:rPr>
+      <w:rFonts w:ascii="Segoe UI" w:hAnsi="Segoe UI" w:cs="Segoe UI"/>
+      <w:sz w:val="18"/>
+      <w:szCs w:val="18"/>
+    </w:rPr>
+  </w:style>
+  <w:style w:type="character" w:customStyle="1" w:styleId="BalloonTextChar">
+    <w:name w:val="Balloon Text Char"/>
+    <w:basedOn w:val="DefaultParagraphFont"/>
+    <w:link w:val="BalloonText"/>
+    <w:uiPriority w:val="99"/>
+    <w:semiHidden/>
+    <w:rsid w:val="00E26DEA"/>
+    <w:rPr>
+      <w:rFonts w:ascii="Segoe UI" w:hAnsi="Segoe UI" w:cs="Segoe UI"/>
+      <w:sz w:val="18"/>
+      <w:szCs w:val="18"/>
+    </w:rPr>
+  </w:style>
 </w:styles>
 </file>
 
@@ -3065,7 +3630,7 @@
 </file>
 
 <file path=customXml/itemProps1.xml><?xml version="1.0" encoding="utf-8"?>
-<ds:datastoreItem xmlns:ds="http://schemas.openxmlformats.org/officeDocument/2006/customXml" ds:itemID="{F7BC0DA5-2662-46D8-882A-9C13CB3F6B28}">
+<ds:datastoreItem xmlns:ds="http://schemas.openxmlformats.org/officeDocument/2006/customXml" ds:itemID="{893133CF-68A1-4C18-A15E-70AB49DC744D}">
   <ds:schemaRefs>
     <ds:schemaRef ds:uri="http://schemas.openxmlformats.org/officeDocument/2006/bibliography"/>
   </ds:schemaRefs>

</xml_diff>